<commit_message>
Fixed bug - turn points weren't zero after rolling 1
</commit_message>
<xml_diff>
--- a/Labs/Lab03/Lab3A-instructions-RockPaperScissors_CS295N.docx
+++ b/Labs/Lab03/Lab3A-instructions-RockPaperScissors_CS295N.docx
@@ -66,6 +66,23 @@
         </w:rPr>
         <w:t>Tag Helpers</w:t>
       </w:r>
+      <w:r>
+        <w:rPr>
+          <w:rFonts w:asciiTheme="minorHAnsi" w:hAnsiTheme="minorHAnsi" w:cs="Arial"/>
+          <w:sz w:val="24"/>
+          <w:szCs w:val="24"/>
+        </w:rPr>
+        <w:tab/>
+      </w:r>
+      <w:r>
+        <w:rPr>
+          <w:rFonts w:asciiTheme="minorHAnsi" w:hAnsiTheme="minorHAnsi" w:cs="Arial"/>
+          <w:sz w:val="24"/>
+          <w:szCs w:val="24"/>
+        </w:rPr>
+        <w:tab/>
+        <w:t>(use at least 2 kinds)</w:t>
+      </w:r>
     </w:p>
     <w:p>
       <w:pPr>
@@ -126,6 +143,25 @@
         </w:rPr>
         <w:t>Unit tests</w:t>
       </w:r>
+      <w:r>
+        <w:rPr>
+          <w:rFonts w:asciiTheme="minorHAnsi" w:hAnsiTheme="minorHAnsi" w:cs="Arial"/>
+          <w:sz w:val="24"/>
+          <w:szCs w:val="24"/>
+        </w:rPr>
+        <w:tab/>
+      </w:r>
+      <w:r>
+        <w:rPr>
+          <w:rFonts w:asciiTheme="minorHAnsi" w:hAnsiTheme="minorHAnsi" w:cs="Arial"/>
+          <w:sz w:val="24"/>
+          <w:szCs w:val="24"/>
+        </w:rPr>
+        <w:tab/>
+        <w:t>(write at least 3 tests)</w:t>
+      </w:r>
+      <w:bookmarkStart w:id="0" w:name="_GoBack"/>
+      <w:bookmarkEnd w:id="0"/>
     </w:p>
     <w:p>
       <w:pPr>
@@ -381,8 +417,6 @@
         </w:rPr>
         <w:t>The page will display the number of wins and losses for player and machine</w:t>
       </w:r>
-      <w:bookmarkStart w:id="0" w:name="_GoBack"/>
-      <w:bookmarkEnd w:id="0"/>
     </w:p>
     <w:p>
       <w:pPr>
@@ -932,7 +966,7 @@
   <w:abstractNum w:abstractNumId="0">
     <w:nsid w:val="FFFFFF1D"/>
     <w:multiLevelType w:val="multilevel"/>
-    <w:tmpl w:val="7E74BDD2"/>
+    <w:tmpl w:val="C570FF5E"/>
     <w:lvl w:ilvl="0">
       <w:start w:val="1"/>
       <w:numFmt w:val="bullet"/>

</xml_diff>